<commit_message>
interface doc for json rpc
</commit_message>
<xml_diff>
--- a/doc/basechain.docx
+++ b/doc/basechain.docx
@@ -70,7 +70,7 @@
                         <a:effectLst/>
                         <a:extLst>
                           <a:ext uri="{C572A759-6A51-4108-AA02-DFA0A04FC94B}">
-                            <ma14:wrappingTextBoxFlag xmlns="" xmlns:mo="http://schemas.microsoft.com/office/mac/office/2008/main" xmlns:mv="urn:schemas-microsoft-com:mac:vml" xmlns:o="urn:schemas-microsoft-com:office:office" xmlns:v="urn:schemas-microsoft-com:vml" xmlns:w10="urn:schemas-microsoft-com:office:word" xmlns:w="http://schemas.openxmlformats.org/wordprocessingml/2006/main" xmlns:ma14="http://schemas.microsoft.com/office/mac/drawingml/2011/main"/>
+                            <ma14:wrappingTextBoxFlag xmlns:ma14="http://schemas.microsoft.com/office/mac/drawingml/2011/main" xmlns:w="http://schemas.openxmlformats.org/wordprocessingml/2006/main" xmlns:w10="urn:schemas-microsoft-com:office:word" xmlns:v="urn:schemas-microsoft-com:vml" xmlns:o="urn:schemas-microsoft-com:office:office" xmlns:mv="urn:schemas-microsoft-com:mac:vml" xmlns:mo="http://schemas.microsoft.com/office/mac/office/2008/main" xmlns=""/>
                           </a:ext>
                         </a:extLst>
                       </wps:spPr>
@@ -5039,9 +5039,6 @@
       <w:pPr>
         <w:pStyle w:val="a6"/>
         <w:ind w:left="992" w:firstLineChars="0" w:firstLine="0"/>
-        <w:rPr>
-          <w:rFonts w:hint="eastAsia"/>
-        </w:rPr>
       </w:pPr>
     </w:p>
     <w:p>
@@ -5754,6 +5751,792 @@
               </w:rPr>
               <w:t>时间戳</w:t>
             </w:r>
+          </w:p>
+        </w:tc>
+      </w:tr>
+      <w:tr>
+        <w:trPr>
+          <w:trHeight w:val="50"/>
+          <w:jc w:val="center"/>
+        </w:trPr>
+        <w:tc>
+          <w:tcPr>
+            <w:tcW w:w="1101" w:type="dxa"/>
+            <w:vMerge/>
+          </w:tcPr>
+          <w:p/>
+        </w:tc>
+        <w:tc>
+          <w:tcPr>
+            <w:tcW w:w="3543" w:type="dxa"/>
+          </w:tcPr>
+          <w:p>
+            <w:r>
+              <w:t>op</w:t>
+            </w:r>
+          </w:p>
+        </w:tc>
+        <w:tc>
+          <w:tcPr>
+            <w:tcW w:w="5353" w:type="dxa"/>
+          </w:tcPr>
+          <w:p>
+            <w:r>
+              <w:rPr>
+                <w:rFonts w:hint="eastAsia"/>
+              </w:rPr>
+              <w:t>具体的操作数组列表</w:t>
+            </w:r>
+          </w:p>
+        </w:tc>
+      </w:tr>
+      <w:tr>
+        <w:trPr>
+          <w:trHeight w:val="50"/>
+          <w:jc w:val="center"/>
+        </w:trPr>
+        <w:tc>
+          <w:tcPr>
+            <w:tcW w:w="1101" w:type="dxa"/>
+            <w:vMerge/>
+          </w:tcPr>
+          <w:p/>
+        </w:tc>
+        <w:tc>
+          <w:tcPr>
+            <w:tcW w:w="3543" w:type="dxa"/>
+          </w:tcPr>
+          <w:p/>
+        </w:tc>
+        <w:tc>
+          <w:tcPr>
+            <w:tcW w:w="5353" w:type="dxa"/>
+          </w:tcPr>
+          <w:p/>
+        </w:tc>
+      </w:tr>
+      <w:tr>
+        <w:trPr>
+          <w:trHeight w:val="50"/>
+          <w:jc w:val="center"/>
+        </w:trPr>
+        <w:tc>
+          <w:tcPr>
+            <w:tcW w:w="1101" w:type="dxa"/>
+            <w:vMerge/>
+          </w:tcPr>
+          <w:p/>
+        </w:tc>
+        <w:tc>
+          <w:tcPr>
+            <w:tcW w:w="3543" w:type="dxa"/>
+          </w:tcPr>
+          <w:p/>
+        </w:tc>
+        <w:tc>
+          <w:tcPr>
+            <w:tcW w:w="5353" w:type="dxa"/>
+          </w:tcPr>
+          <w:p/>
+        </w:tc>
+      </w:tr>
+      <w:tr>
+        <w:trPr>
+          <w:jc w:val="center"/>
+        </w:trPr>
+        <w:tc>
+          <w:tcPr>
+            <w:tcW w:w="1101" w:type="dxa"/>
+          </w:tcPr>
+          <w:p>
+            <w:r>
+              <w:rPr>
+                <w:rFonts w:hint="eastAsia"/>
+              </w:rPr>
+              <w:t>示例</w:t>
+            </w:r>
+          </w:p>
+        </w:tc>
+        <w:tc>
+          <w:tcPr>
+            <w:tcW w:w="8896" w:type="dxa"/>
+            <w:gridSpan w:val="2"/>
+          </w:tcPr>
+          <w:p>
+            <w:r>
+              <w:t>{"jsonrpc":"2.0","result":{"trxs":[[9,{"trx_id":"5eb267aef6fa66fa5be0feaaa4ba318e394bfa32","block":3604,"trx_in_block":0,"op_in_trx":0,"timestamp":"2018-07-19T07:11:57","op":{"type":"transfers_operation","value":{"from":1,"to_names":[[71,"0.00000010, NEWT"],[72,"0.00000010, NEWT"],[73,"0.00000010, NEWT"],[74,"0.00000010, NEWT"]],"memo":""}}}]]},"error":null,"id":-1}</w:t>
+            </w:r>
+          </w:p>
+        </w:tc>
+      </w:tr>
+    </w:tbl>
+    <w:p>
+      <w:pPr>
+        <w:pStyle w:val="a6"/>
+        <w:ind w:left="992" w:firstLineChars="0" w:firstLine="0"/>
+      </w:pPr>
+    </w:p>
+    <w:p>
+      <w:pPr>
+        <w:pStyle w:val="a6"/>
+        <w:numPr>
+          <w:ilvl w:val="1"/>
+          <w:numId w:val="3"/>
+        </w:numPr>
+        <w:ind w:firstLineChars="0"/>
+      </w:pPr>
+      <w:r>
+        <w:rPr>
+          <w:rFonts w:hint="eastAsia"/>
+        </w:rPr>
+        <w:t>获取交易</w:t>
+      </w:r>
+    </w:p>
+    <w:tbl>
+      <w:tblPr>
+        <w:tblStyle w:val="a3"/>
+        <w:tblW w:w="0" w:type="auto"/>
+        <w:jc w:val="center"/>
+        <w:tblLayout w:type="fixed"/>
+        <w:tblLook w:val="04A0" w:firstRow="1" w:lastRow="0" w:firstColumn="1" w:lastColumn="0" w:noHBand="0" w:noVBand="1"/>
+      </w:tblPr>
+      <w:tblGrid>
+        <w:gridCol w:w="1101"/>
+        <w:gridCol w:w="3543"/>
+        <w:gridCol w:w="5353"/>
+      </w:tblGrid>
+      <w:tr>
+        <w:trPr>
+          <w:jc w:val="center"/>
+        </w:trPr>
+        <w:tc>
+          <w:tcPr>
+            <w:tcW w:w="1101" w:type="dxa"/>
+          </w:tcPr>
+          <w:p>
+            <w:r>
+              <w:rPr>
+                <w:rFonts w:hint="eastAsia"/>
+              </w:rPr>
+              <w:t>版本</w:t>
+            </w:r>
+          </w:p>
+        </w:tc>
+        <w:tc>
+          <w:tcPr>
+            <w:tcW w:w="8896" w:type="dxa"/>
+            <w:gridSpan w:val="2"/>
+          </w:tcPr>
+          <w:p>
+            <w:r>
+              <w:rPr>
+                <w:rFonts w:hint="eastAsia"/>
+              </w:rPr>
+              <w:t>1.0</w:t>
+            </w:r>
+          </w:p>
+        </w:tc>
+      </w:tr>
+      <w:tr>
+        <w:trPr>
+          <w:jc w:val="center"/>
+        </w:trPr>
+        <w:tc>
+          <w:tcPr>
+            <w:tcW w:w="1101" w:type="dxa"/>
+          </w:tcPr>
+          <w:p>
+            <w:r>
+              <w:rPr>
+                <w:rFonts w:hint="eastAsia"/>
+              </w:rPr>
+              <w:t>编写人员</w:t>
+            </w:r>
+          </w:p>
+        </w:tc>
+        <w:tc>
+          <w:tcPr>
+            <w:tcW w:w="8896" w:type="dxa"/>
+            <w:gridSpan w:val="2"/>
+          </w:tcPr>
+          <w:p>
+            <w:r>
+              <w:rPr>
+                <w:rFonts w:hint="eastAsia"/>
+              </w:rPr>
+              <w:t>欧</w:t>
+            </w:r>
+          </w:p>
+        </w:tc>
+      </w:tr>
+      <w:tr>
+        <w:trPr>
+          <w:jc w:val="center"/>
+        </w:trPr>
+        <w:tc>
+          <w:tcPr>
+            <w:tcW w:w="1101" w:type="dxa"/>
+          </w:tcPr>
+          <w:p>
+            <w:r>
+              <w:rPr>
+                <w:rFonts w:hint="eastAsia"/>
+              </w:rPr>
+              <w:t>更新时间</w:t>
+            </w:r>
+          </w:p>
+        </w:tc>
+        <w:tc>
+          <w:tcPr>
+            <w:tcW w:w="8896" w:type="dxa"/>
+            <w:gridSpan w:val="2"/>
+          </w:tcPr>
+          <w:p>
+            <w:r>
+              <w:rPr>
+                <w:rFonts w:hint="eastAsia"/>
+              </w:rPr>
+              <w:t>2018.7.17</w:t>
+            </w:r>
+          </w:p>
+        </w:tc>
+      </w:tr>
+      <w:tr>
+        <w:trPr>
+          <w:jc w:val="center"/>
+        </w:trPr>
+        <w:tc>
+          <w:tcPr>
+            <w:tcW w:w="1101" w:type="dxa"/>
+          </w:tcPr>
+          <w:p>
+            <w:r>
+              <w:rPr>
+                <w:rFonts w:hint="eastAsia"/>
+              </w:rPr>
+              <w:t>备注</w:t>
+            </w:r>
+          </w:p>
+        </w:tc>
+        <w:tc>
+          <w:tcPr>
+            <w:tcW w:w="8896" w:type="dxa"/>
+            <w:gridSpan w:val="2"/>
+          </w:tcPr>
+          <w:p/>
+        </w:tc>
+      </w:tr>
+      <w:tr>
+        <w:trPr>
+          <w:jc w:val="center"/>
+        </w:trPr>
+        <w:tc>
+          <w:tcPr>
+            <w:tcW w:w="1101" w:type="dxa"/>
+          </w:tcPr>
+          <w:p>
+            <w:r>
+              <w:rPr>
+                <w:rFonts w:hint="eastAsia"/>
+              </w:rPr>
+              <w:lastRenderedPageBreak/>
+              <w:t>param1</w:t>
+            </w:r>
+          </w:p>
+        </w:tc>
+        <w:tc>
+          <w:tcPr>
+            <w:tcW w:w="8896" w:type="dxa"/>
+            <w:gridSpan w:val="2"/>
+          </w:tcPr>
+          <w:p>
+            <w:r>
+              <w:t>account_history_api</w:t>
+            </w:r>
+          </w:p>
+        </w:tc>
+      </w:tr>
+      <w:tr>
+        <w:trPr>
+          <w:jc w:val="center"/>
+        </w:trPr>
+        <w:tc>
+          <w:tcPr>
+            <w:tcW w:w="1101" w:type="dxa"/>
+          </w:tcPr>
+          <w:p>
+            <w:r>
+              <w:t>p</w:t>
+            </w:r>
+            <w:r>
+              <w:rPr>
+                <w:rFonts w:hint="eastAsia"/>
+              </w:rPr>
+              <w:t>aram2</w:t>
+            </w:r>
+          </w:p>
+        </w:tc>
+        <w:tc>
+          <w:tcPr>
+            <w:tcW w:w="8896" w:type="dxa"/>
+            <w:gridSpan w:val="2"/>
+          </w:tcPr>
+          <w:p>
+            <w:r>
+              <w:t>get_transaction</w:t>
+            </w:r>
+          </w:p>
+        </w:tc>
+      </w:tr>
+      <w:tr>
+        <w:trPr>
+          <w:trHeight w:val="76"/>
+          <w:jc w:val="center"/>
+        </w:trPr>
+        <w:tc>
+          <w:tcPr>
+            <w:tcW w:w="1101" w:type="dxa"/>
+            <w:vMerge w:val="restart"/>
+          </w:tcPr>
+          <w:p>
+            <w:r>
+              <w:t>B</w:t>
+            </w:r>
+            <w:r>
+              <w:rPr>
+                <w:rFonts w:hint="eastAsia"/>
+              </w:rPr>
+              <w:t>ody</w:t>
+            </w:r>
+          </w:p>
+        </w:tc>
+        <w:tc>
+          <w:tcPr>
+            <w:tcW w:w="3543" w:type="dxa"/>
+          </w:tcPr>
+          <w:p>
+            <w:r>
+              <w:t>trx_id</w:t>
+            </w:r>
+          </w:p>
+        </w:tc>
+        <w:tc>
+          <w:tcPr>
+            <w:tcW w:w="5353" w:type="dxa"/>
+          </w:tcPr>
+          <w:p>
+            <w:r>
+              <w:rPr>
+                <w:rFonts w:hint="eastAsia"/>
+              </w:rPr>
+              <w:t>待查</w:t>
+            </w:r>
+            <w:r>
+              <w:rPr>
+                <w:rFonts w:hint="eastAsia"/>
+              </w:rPr>
+              <w:t>交易</w:t>
+            </w:r>
+            <w:r>
+              <w:rPr>
+                <w:rFonts w:hint="eastAsia"/>
+              </w:rPr>
+              <w:t>I</w:t>
+            </w:r>
+            <w:r>
+              <w:t>D</w:t>
+            </w:r>
+          </w:p>
+        </w:tc>
+      </w:tr>
+      <w:tr>
+        <w:trPr>
+          <w:trHeight w:val="75"/>
+          <w:jc w:val="center"/>
+        </w:trPr>
+        <w:tc>
+          <w:tcPr>
+            <w:tcW w:w="1101" w:type="dxa"/>
+            <w:vMerge/>
+          </w:tcPr>
+          <w:p/>
+        </w:tc>
+        <w:tc>
+          <w:tcPr>
+            <w:tcW w:w="3543" w:type="dxa"/>
+          </w:tcPr>
+          <w:p/>
+        </w:tc>
+        <w:tc>
+          <w:tcPr>
+            <w:tcW w:w="5353" w:type="dxa"/>
+          </w:tcPr>
+          <w:p/>
+        </w:tc>
+      </w:tr>
+      <w:tr>
+        <w:trPr>
+          <w:trHeight w:val="75"/>
+          <w:jc w:val="center"/>
+        </w:trPr>
+        <w:tc>
+          <w:tcPr>
+            <w:tcW w:w="1101" w:type="dxa"/>
+            <w:vMerge/>
+          </w:tcPr>
+          <w:p/>
+        </w:tc>
+        <w:tc>
+          <w:tcPr>
+            <w:tcW w:w="3543" w:type="dxa"/>
+          </w:tcPr>
+          <w:p/>
+        </w:tc>
+        <w:tc>
+          <w:tcPr>
+            <w:tcW w:w="5353" w:type="dxa"/>
+          </w:tcPr>
+          <w:p/>
+        </w:tc>
+      </w:tr>
+      <w:tr>
+        <w:trPr>
+          <w:jc w:val="center"/>
+        </w:trPr>
+        <w:tc>
+          <w:tcPr>
+            <w:tcW w:w="1101" w:type="dxa"/>
+          </w:tcPr>
+          <w:p>
+            <w:r>
+              <w:rPr>
+                <w:rFonts w:hint="eastAsia"/>
+              </w:rPr>
+              <w:t>示例</w:t>
+            </w:r>
+          </w:p>
+        </w:tc>
+        <w:tc>
+          <w:tcPr>
+            <w:tcW w:w="8896" w:type="dxa"/>
+            <w:gridSpan w:val="2"/>
+          </w:tcPr>
+          <w:p>
+            <w:r>
+              <w:t>{"jsonrpc":"2.0","params":["account_history_api","get_transaction",{"trx_id":"5eb267aef6fa66fa5be0feaaa4ba318e394bfa32"}],"id":-1,"method":"call"}</w:t>
+            </w:r>
+          </w:p>
+        </w:tc>
+      </w:tr>
+      <w:tr>
+        <w:trPr>
+          <w:trHeight w:val="51"/>
+          <w:jc w:val="center"/>
+        </w:trPr>
+        <w:tc>
+          <w:tcPr>
+            <w:tcW w:w="1101" w:type="dxa"/>
+            <w:vMerge w:val="restart"/>
+          </w:tcPr>
+          <w:p>
+            <w:r>
+              <w:rPr>
+                <w:rFonts w:hint="eastAsia"/>
+              </w:rPr>
+              <w:t>返回值说明</w:t>
+            </w:r>
+          </w:p>
+        </w:tc>
+        <w:tc>
+          <w:tcPr>
+            <w:tcW w:w="3543" w:type="dxa"/>
+          </w:tcPr>
+          <w:p>
+            <w:r>
+              <w:t>r</w:t>
+            </w:r>
+            <w:r>
+              <w:rPr>
+                <w:rFonts w:hint="eastAsia"/>
+              </w:rPr>
+              <w:t>esult</w:t>
+            </w:r>
+          </w:p>
+        </w:tc>
+        <w:tc>
+          <w:tcPr>
+            <w:tcW w:w="5353" w:type="dxa"/>
+          </w:tcPr>
+          <w:p/>
+        </w:tc>
+      </w:tr>
+      <w:tr>
+        <w:trPr>
+          <w:trHeight w:val="50"/>
+          <w:jc w:val="center"/>
+        </w:trPr>
+        <w:tc>
+          <w:tcPr>
+            <w:tcW w:w="1101" w:type="dxa"/>
+            <w:vMerge/>
+          </w:tcPr>
+          <w:p/>
+        </w:tc>
+        <w:tc>
+          <w:tcPr>
+            <w:tcW w:w="3543" w:type="dxa"/>
+          </w:tcPr>
+          <w:p>
+            <w:r>
+              <w:rPr>
+                <w:rFonts w:hint="eastAsia"/>
+              </w:rPr>
+              <w:t>ref</w:t>
+            </w:r>
+            <w:r>
+              <w:t>_block_num</w:t>
+            </w:r>
+          </w:p>
+        </w:tc>
+        <w:tc>
+          <w:tcPr>
+            <w:tcW w:w="5353" w:type="dxa"/>
+          </w:tcPr>
+          <w:p>
+            <w:r>
+              <w:rPr>
+                <w:rFonts w:hint="eastAsia"/>
+              </w:rPr>
+              <w:t>前一个区块序号</w:t>
+            </w:r>
+          </w:p>
+        </w:tc>
+      </w:tr>
+      <w:tr>
+        <w:trPr>
+          <w:trHeight w:val="50"/>
+          <w:jc w:val="center"/>
+        </w:trPr>
+        <w:tc>
+          <w:tcPr>
+            <w:tcW w:w="1101" w:type="dxa"/>
+            <w:vMerge/>
+          </w:tcPr>
+          <w:p/>
+        </w:tc>
+        <w:tc>
+          <w:tcPr>
+            <w:tcW w:w="3543" w:type="dxa"/>
+          </w:tcPr>
+          <w:p>
+            <w:r>
+              <w:rPr>
+                <w:rFonts w:hint="eastAsia"/>
+              </w:rPr>
+              <w:t>ref</w:t>
+            </w:r>
+            <w:r>
+              <w:t>_block_prefix</w:t>
+            </w:r>
+          </w:p>
+        </w:tc>
+        <w:tc>
+          <w:tcPr>
+            <w:tcW w:w="5353" w:type="dxa"/>
+          </w:tcPr>
+          <w:p>
+            <w:r>
+              <w:rPr>
+                <w:rFonts w:hint="eastAsia"/>
+              </w:rPr>
+              <w:t>区块前缀</w:t>
+            </w:r>
+          </w:p>
+        </w:tc>
+      </w:tr>
+      <w:tr>
+        <w:trPr>
+          <w:trHeight w:val="50"/>
+          <w:jc w:val="center"/>
+        </w:trPr>
+        <w:tc>
+          <w:tcPr>
+            <w:tcW w:w="1101" w:type="dxa"/>
+            <w:vMerge/>
+          </w:tcPr>
+          <w:p/>
+        </w:tc>
+        <w:tc>
+          <w:tcPr>
+            <w:tcW w:w="3543" w:type="dxa"/>
+          </w:tcPr>
+          <w:p>
+            <w:r>
+              <w:t>expiration</w:t>
+            </w:r>
+          </w:p>
+        </w:tc>
+        <w:tc>
+          <w:tcPr>
+            <w:tcW w:w="5353" w:type="dxa"/>
+          </w:tcPr>
+          <w:p>
+            <w:r>
+              <w:rPr>
+                <w:rFonts w:hint="eastAsia"/>
+              </w:rPr>
+              <w:t>截止时间</w:t>
+            </w:r>
+          </w:p>
+        </w:tc>
+      </w:tr>
+      <w:tr>
+        <w:trPr>
+          <w:trHeight w:val="50"/>
+          <w:jc w:val="center"/>
+        </w:trPr>
+        <w:tc>
+          <w:tcPr>
+            <w:tcW w:w="1101" w:type="dxa"/>
+            <w:vMerge/>
+          </w:tcPr>
+          <w:p/>
+        </w:tc>
+        <w:tc>
+          <w:tcPr>
+            <w:tcW w:w="3543" w:type="dxa"/>
+          </w:tcPr>
+          <w:p>
+            <w:r>
+              <w:rPr>
+                <w:rFonts w:hint="eastAsia"/>
+              </w:rPr>
+              <w:t>operations</w:t>
+            </w:r>
+          </w:p>
+        </w:tc>
+        <w:tc>
+          <w:tcPr>
+            <w:tcW w:w="5353" w:type="dxa"/>
+          </w:tcPr>
+          <w:p>
+            <w:r>
+              <w:rPr>
+                <w:rFonts w:hint="eastAsia"/>
+              </w:rPr>
+              <w:t>操作数据</w:t>
+            </w:r>
+          </w:p>
+        </w:tc>
+      </w:tr>
+      <w:tr>
+        <w:trPr>
+          <w:trHeight w:val="50"/>
+          <w:jc w:val="center"/>
+        </w:trPr>
+        <w:tc>
+          <w:tcPr>
+            <w:tcW w:w="1101" w:type="dxa"/>
+            <w:vMerge/>
+          </w:tcPr>
+          <w:p/>
+        </w:tc>
+        <w:tc>
+          <w:tcPr>
+            <w:tcW w:w="3543" w:type="dxa"/>
+          </w:tcPr>
+          <w:p>
+            <w:r>
+              <w:t>signatures</w:t>
+            </w:r>
+          </w:p>
+        </w:tc>
+        <w:tc>
+          <w:tcPr>
+            <w:tcW w:w="5353" w:type="dxa"/>
+          </w:tcPr>
+          <w:p>
+            <w:r>
+              <w:rPr>
+                <w:rFonts w:hint="eastAsia"/>
+              </w:rPr>
+              <w:t>签名</w:t>
+            </w:r>
+          </w:p>
+        </w:tc>
+      </w:tr>
+      <w:tr>
+        <w:trPr>
+          <w:trHeight w:val="50"/>
+          <w:jc w:val="center"/>
+        </w:trPr>
+        <w:tc>
+          <w:tcPr>
+            <w:tcW w:w="1101" w:type="dxa"/>
+            <w:vMerge/>
+          </w:tcPr>
+          <w:p/>
+        </w:tc>
+        <w:tc>
+          <w:tcPr>
+            <w:tcW w:w="3543" w:type="dxa"/>
+          </w:tcPr>
+          <w:p>
+            <w:r>
+              <w:t>trx_id</w:t>
+            </w:r>
+          </w:p>
+        </w:tc>
+        <w:tc>
+          <w:tcPr>
+            <w:tcW w:w="5353" w:type="dxa"/>
+          </w:tcPr>
+          <w:p>
+            <w:r>
+              <w:rPr>
+                <w:rFonts w:hint="eastAsia"/>
+              </w:rPr>
+              <w:t>交易</w:t>
+            </w:r>
+            <w:r>
+              <w:t>ID</w:t>
+            </w:r>
+          </w:p>
+        </w:tc>
+      </w:tr>
+      <w:tr>
+        <w:trPr>
+          <w:trHeight w:val="50"/>
+          <w:jc w:val="center"/>
+        </w:trPr>
+        <w:tc>
+          <w:tcPr>
+            <w:tcW w:w="1101" w:type="dxa"/>
+            <w:vMerge/>
+          </w:tcPr>
+          <w:p/>
+        </w:tc>
+        <w:tc>
+          <w:tcPr>
+            <w:tcW w:w="3543" w:type="dxa"/>
+          </w:tcPr>
+          <w:p>
+            <w:r>
+              <w:t>block_num</w:t>
+            </w:r>
+          </w:p>
+        </w:tc>
+        <w:tc>
+          <w:tcPr>
+            <w:tcW w:w="5353" w:type="dxa"/>
+          </w:tcPr>
+          <w:p>
+            <w:r>
+              <w:rPr>
+                <w:rFonts w:hint="eastAsia"/>
+              </w:rPr>
+              <w:t>交易所在的区块高度</w:t>
+            </w:r>
             <w:bookmarkStart w:id="1" w:name="_GoBack"/>
             <w:bookmarkEnd w:id="1"/>
           </w:p>
@@ -5777,7 +6560,7 @@
           </w:tcPr>
           <w:p>
             <w:r>
-              <w:t>op</w:t>
+              <w:t>transaction_num</w:t>
             </w:r>
           </w:p>
         </w:tc>
@@ -5790,59 +6573,9 @@
               <w:rPr>
                 <w:rFonts w:hint="eastAsia"/>
               </w:rPr>
-              <w:t>具体的操作数组列表</w:t>
-            </w:r>
-          </w:p>
-        </w:tc>
-      </w:tr>
-      <w:tr>
-        <w:trPr>
-          <w:trHeight w:val="50"/>
-          <w:jc w:val="center"/>
-        </w:trPr>
-        <w:tc>
-          <w:tcPr>
-            <w:tcW w:w="1101" w:type="dxa"/>
-            <w:vMerge/>
-          </w:tcPr>
-          <w:p/>
-        </w:tc>
-        <w:tc>
-          <w:tcPr>
-            <w:tcW w:w="3543" w:type="dxa"/>
-          </w:tcPr>
-          <w:p/>
-        </w:tc>
-        <w:tc>
-          <w:tcPr>
-            <w:tcW w:w="5353" w:type="dxa"/>
-          </w:tcPr>
-          <w:p/>
-        </w:tc>
-      </w:tr>
-      <w:tr>
-        <w:trPr>
-          <w:trHeight w:val="50"/>
-          <w:jc w:val="center"/>
-        </w:trPr>
-        <w:tc>
-          <w:tcPr>
-            <w:tcW w:w="1101" w:type="dxa"/>
-            <w:vMerge/>
-          </w:tcPr>
-          <w:p/>
-        </w:tc>
-        <w:tc>
-          <w:tcPr>
-            <w:tcW w:w="3543" w:type="dxa"/>
-          </w:tcPr>
-          <w:p/>
-        </w:tc>
-        <w:tc>
-          <w:tcPr>
-            <w:tcW w:w="5353" w:type="dxa"/>
-          </w:tcPr>
-          <w:p/>
+              <w:t>交易在区块上的序号</w:t>
+            </w:r>
+          </w:p>
         </w:tc>
       </w:tr>
       <w:tr>
@@ -5869,7 +6602,7 @@
           </w:tcPr>
           <w:p>
             <w:r>
-              <w:t>{"jsonrpc":"2.0","result":{"trxs":[[9,{"trx_id":"5eb267aef6fa66fa5be0feaaa4ba318e394bfa32","block":3604,"trx_in_block":0,"op_in_trx":0,"timestamp":"2018-07-19T07:11:57","op":{"type":"transfers_operation","value":{"from":1,"to_names":[[71,"0.00000010, NEWT"],[72,"0.00000010, NEWT"],[73,"0.00000010, NEWT"],[74,"0.00000010, NEWT"]],"memo":""}}}]]},"error":null,"id":-1}</w:t>
+              <w:t>{"jsonrpc":"2.0","result":{"trx":{"ref_block_num":0,"ref_block_prefix":0,"expiration":"2018-07-19T07:15:51","operations":[{"type":"transfers_operation","value":{"from":1,"to_names":[[71,"0.00000010, NEWT"],[72,"0.00000010, NEWT"],[73,"0.00000010, NEWT"],[74,"0.00000010, NEWT"]],"memo":""}}],"signatures":["20258d3fb32b6ad3d5e7787214e8dd75e66c653fe76e7a3128304c29aba6c1836f18fc8e3ecaa0e49c079d27955215048159abf785ad2b8f68fef6620029fd25b9"],"trx_id":"5eb267aef6fa66fa5be0feaaa4ba318e394bfa32","block_num":3604,"transaction_num":0}},"error":null,"id":-1}</w:t>
             </w:r>
           </w:p>
         </w:tc>
@@ -5938,7 +6671,6 @@
           <w:sz w:val="40"/>
           <w:szCs w:val="40"/>
         </w:rPr>
-        <w:lastRenderedPageBreak/>
         <w:t>上链接口</w:t>
       </w:r>
       <w:r>
@@ -6083,6 +6815,7 @@
               <w:rPr>
                 <w:rFonts w:hint="eastAsia"/>
               </w:rPr>
+              <w:lastRenderedPageBreak/>
               <w:t>备注</w:t>
             </w:r>
           </w:p>
@@ -6668,11 +7401,7 @@
           </w:tcPr>
           <w:p>
             <w:r>
-              <w:t>{"jsonrpc":"2.0","params":["network_broadcast_api","broadcast_transaction",{"trx":{"ref_block_num":0,"ref_block_prefix":0,"expiration":"2018-07-18T08:51:09","operations":[{"type":"create_account_operation","value":{"name":976567355,"creator":1,"public_key":"N</w:t>
-            </w:r>
-            <w:r>
-              <w:lastRenderedPageBreak/>
-              <w:t>T4z24rESCoDh8SBBD87rfZD9rubdi9ihwccgPhL71tdiuG7uUcQ"}}],"signatures":["1f6cf97b290b2e033274df2a2dc97440017ef185b136940ec1afa059ae32f9b54f09943fbe4f56afe183f28a610ef04377c7123fc44d7b1fb918bbd660149b6e33"]}}],"id":-1,"method":"call"}</w:t>
+              <w:t>{"jsonrpc":"2.0","params":["network_broadcast_api","broadcast_transaction",{"trx":{"ref_block_num":0,"ref_block_prefix":0,"expiration":"2018-07-18T08:51:09","operations":[{"type":"create_account_operation","value":{"name":976567355,"creator":1,"public_key":"NT4z24rESCoDh8SBBD87rfZD9rubdi9ihwccgPhL71tdiuG7uUcQ"}}],"signatures":["1f6cf97b290b2e033274df2a2dc97440017ef185b136940ec1afa059ae32f9b54f09943fbe4f56afe183f28a610ef04377c7123fc44d7b1fb918bbd660149b6e33"]}}],"id":-1,"method":"call"}</w:t>
             </w:r>
           </w:p>
         </w:tc>
@@ -6691,7 +7420,6 @@
               <w:rPr>
                 <w:rFonts w:hint="eastAsia"/>
               </w:rPr>
-              <w:lastRenderedPageBreak/>
               <w:t>返回值说明</w:t>
             </w:r>
           </w:p>
@@ -6817,9 +7545,6 @@
       <w:pPr>
         <w:pStyle w:val="a6"/>
         <w:ind w:left="992" w:firstLineChars="0" w:firstLine="0"/>
-        <w:rPr>
-          <w:rFonts w:hint="eastAsia"/>
-        </w:rPr>
       </w:pPr>
     </w:p>
     <w:p>
@@ -6902,7 +7627,14 @@
               <w:rPr>
                 <w:rFonts w:hint="eastAsia"/>
               </w:rPr>
-              <w:t>编写人员</w:t>
+              <w:t>编写人</w:t>
+            </w:r>
+            <w:r>
+              <w:rPr>
+                <w:rFonts w:hint="eastAsia"/>
+              </w:rPr>
+              <w:lastRenderedPageBreak/>
+              <w:t>员</w:t>
             </w:r>
           </w:p>
         </w:tc>
@@ -6916,6 +7648,7 @@
               <w:rPr>
                 <w:rFonts w:hint="eastAsia"/>
               </w:rPr>
+              <w:lastRenderedPageBreak/>
               <w:t>欧</w:t>
             </w:r>
           </w:p>
@@ -7268,11 +8001,6 @@
             <w:tcW w:w="6345" w:type="dxa"/>
           </w:tcPr>
           <w:p>
-            <w:pPr>
-              <w:rPr>
-                <w:rFonts w:hint="eastAsia"/>
-              </w:rPr>
-            </w:pPr>
             <w:r>
               <w:rPr>
                 <w:rFonts w:hint="eastAsia"/>
@@ -7617,9 +8345,6 @@
       <w:pPr>
         <w:pStyle w:val="a6"/>
         <w:ind w:left="992" w:firstLineChars="0" w:firstLine="0"/>
-        <w:rPr>
-          <w:rFonts w:hint="eastAsia"/>
-        </w:rPr>
       </w:pPr>
     </w:p>
     <w:p>
@@ -7664,7 +8389,6 @@
               <w:rPr>
                 <w:rFonts w:hint="eastAsia"/>
               </w:rPr>
-              <w:lastRenderedPageBreak/>
               <w:t>版本</w:t>
             </w:r>
           </w:p>
@@ -8060,11 +8784,6 @@
             <w:tcW w:w="6345" w:type="dxa"/>
           </w:tcPr>
           <w:p>
-            <w:pPr>
-              <w:rPr>
-                <w:rFonts w:hint="eastAsia"/>
-              </w:rPr>
-            </w:pPr>
             <w:r>
               <w:rPr>
                 <w:rFonts w:hint="eastAsia"/>
@@ -8399,9 +9118,6 @@
       <w:pPr>
         <w:pStyle w:val="a6"/>
         <w:ind w:left="992" w:firstLineChars="0" w:firstLine="0"/>
-        <w:rPr>
-          <w:rFonts w:hint="eastAsia"/>
-        </w:rPr>
       </w:pPr>
     </w:p>
     <w:p>
@@ -8476,7 +9192,7 @@
                         <a:effectLst/>
                         <a:extLst>
                           <a:ext uri="{C572A759-6A51-4108-AA02-DFA0A04FC94B}">
-                            <ma14:wrappingTextBoxFlag xmlns="" xmlns:mo="http://schemas.microsoft.com/office/mac/office/2008/main" xmlns:mv="urn:schemas-microsoft-com:mac:vml" xmlns:o="urn:schemas-microsoft-com:office:office" xmlns:v="urn:schemas-microsoft-com:vml" xmlns:w10="urn:schemas-microsoft-com:office:word" xmlns:w="http://schemas.openxmlformats.org/wordprocessingml/2006/main" xmlns:ma14="http://schemas.microsoft.com/office/mac/drawingml/2011/main"/>
+                            <ma14:wrappingTextBoxFlag xmlns:ma14="http://schemas.microsoft.com/office/mac/drawingml/2011/main" xmlns:w="http://schemas.openxmlformats.org/wordprocessingml/2006/main" xmlns:w10="urn:schemas-microsoft-com:office:word" xmlns:v="urn:schemas-microsoft-com:vml" xmlns:o="urn:schemas-microsoft-com:office:office" xmlns:mv="urn:schemas-microsoft-com:mac:vml" xmlns:mo="http://schemas.microsoft.com/office/mac/office/2008/main" xmlns=""/>
                           </a:ext>
                         </a:extLst>
                       </wps:spPr>
@@ -8564,7 +9280,7 @@
                         <a:effectLst/>
                         <a:extLst>
                           <a:ext uri="{C572A759-6A51-4108-AA02-DFA0A04FC94B}">
-                            <ma14:wrappingTextBoxFlag xmlns="" xmlns:mo="http://schemas.microsoft.com/office/mac/office/2008/main" xmlns:mv="urn:schemas-microsoft-com:mac:vml" xmlns:o="urn:schemas-microsoft-com:office:office" xmlns:v="urn:schemas-microsoft-com:vml" xmlns:w10="urn:schemas-microsoft-com:office:word" xmlns:w="http://schemas.openxmlformats.org/wordprocessingml/2006/main" xmlns:ma14="http://schemas.microsoft.com/office/mac/drawingml/2011/main"/>
+                            <ma14:wrappingTextBoxFlag xmlns:ma14="http://schemas.microsoft.com/office/mac/drawingml/2011/main" xmlns:w="http://schemas.openxmlformats.org/wordprocessingml/2006/main" xmlns:w10="urn:schemas-microsoft-com:office:word" xmlns:v="urn:schemas-microsoft-com:vml" xmlns:o="urn:schemas-microsoft-com:office:office" xmlns:mv="urn:schemas-microsoft-com:mac:vml" xmlns:mo="http://schemas.microsoft.com/office/mac/office/2008/main" xmlns=""/>
                           </a:ext>
                         </a:extLst>
                       </wps:spPr>
@@ -10181,7 +10897,7 @@
 </file>
 
 <file path=customXml/itemProps1.xml><?xml version="1.0" encoding="utf-8"?>
-<ds:datastoreItem xmlns:ds="http://schemas.openxmlformats.org/officeDocument/2006/customXml" ds:itemID="{15383AF3-267A-4969-8AFF-3854A698C4E5}">
+<ds:datastoreItem xmlns:ds="http://schemas.openxmlformats.org/officeDocument/2006/customXml" ds:itemID="{EFF7FDA9-2EFA-48CB-915B-82A35F2F7023}">
   <ds:schemaRefs>
     <ds:schemaRef ds:uri="http://schemas.openxmlformats.org/officeDocument/2006/bibliography"/>
   </ds:schemaRefs>

</xml_diff>